<commit_message>
Aggiunto file analisi e aggiornamento wbs/obs
</commit_message>
<xml_diff>
--- a/Specifiche progetto.docx
+++ b/Specifiche progetto.docx
@@ -40,7 +40,6 @@
           <w:szCs w:val="24"/>
         </w:rPr>
       </w:pPr>
-      <w:proofErr w:type="spellStart"/>
       <w:r>
         <w:rPr>
           <w:sz w:val="24"/>
@@ -48,7 +47,6 @@
         </w:rPr>
         <w:t>Rogue-like</w:t>
       </w:r>
-      <w:proofErr w:type="spellEnd"/>
       <w:r>
         <w:rPr>
           <w:sz w:val="24"/>
@@ -114,71 +112,7 @@
           <w:sz w:val="24"/>
           <w:szCs w:val="24"/>
         </w:rPr>
-        <w:t>(</w:t>
-      </w:r>
-      <w:proofErr w:type="spellStart"/>
-      <w:r>
-        <w:rPr>
-          <w:sz w:val="24"/>
-          <w:szCs w:val="24"/>
-        </w:rPr>
-        <w:t>Binding</w:t>
-      </w:r>
-      <w:proofErr w:type="spellEnd"/>
-      <w:r>
-        <w:rPr>
-          <w:sz w:val="24"/>
-          <w:szCs w:val="24"/>
-        </w:rPr>
-        <w:t xml:space="preserve"> </w:t>
-      </w:r>
-      <w:proofErr w:type="spellStart"/>
-      <w:r>
-        <w:rPr>
-          <w:sz w:val="24"/>
-          <w:szCs w:val="24"/>
-        </w:rPr>
-        <w:t>Of</w:t>
-      </w:r>
-      <w:proofErr w:type="spellEnd"/>
-      <w:r>
-        <w:rPr>
-          <w:sz w:val="24"/>
-          <w:szCs w:val="24"/>
-        </w:rPr>
-        <w:t xml:space="preserve"> Isaac, </w:t>
-      </w:r>
-      <w:proofErr w:type="spellStart"/>
-      <w:r>
-        <w:rPr>
-          <w:sz w:val="24"/>
-          <w:szCs w:val="24"/>
-        </w:rPr>
-        <w:t>Nuclear</w:t>
-      </w:r>
-      <w:proofErr w:type="spellEnd"/>
-      <w:r>
-        <w:rPr>
-          <w:sz w:val="24"/>
-          <w:szCs w:val="24"/>
-        </w:rPr>
-        <w:t xml:space="preserve"> </w:t>
-      </w:r>
-      <w:proofErr w:type="spellStart"/>
-      <w:r>
-        <w:rPr>
-          <w:sz w:val="24"/>
-          <w:szCs w:val="24"/>
-        </w:rPr>
-        <w:t>Throne</w:t>
-      </w:r>
-      <w:proofErr w:type="spellEnd"/>
-      <w:r>
-        <w:rPr>
-          <w:sz w:val="24"/>
-          <w:szCs w:val="24"/>
-        </w:rPr>
-        <w:t>)</w:t>
+        <w:t>(Binding Of Isaac, Nuclear Throne)</w:t>
       </w:r>
     </w:p>
     <w:p>
@@ -295,6 +229,21 @@
           <w:szCs w:val="24"/>
         </w:rPr>
       </w:pPr>
+    </w:p>
+    <w:p>
+      <w:pPr>
+        <w:rPr>
+          <w:sz w:val="24"/>
+          <w:szCs w:val="24"/>
+        </w:rPr>
+      </w:pPr>
+      <w:r>
+        <w:rPr>
+          <w:sz w:val="24"/>
+          <w:szCs w:val="24"/>
+        </w:rPr>
+        <w:t>ROBA LAB INFO</w:t>
+      </w:r>
     </w:p>
     <w:sectPr>
       <w:pgSz w:w="11906" w:h="16838"/>
@@ -304,6 +253,126 @@
     </w:sectPr>
   </w:body>
 </w:document>
+</file>
+
+<file path=word/numbering.xml><?xml version="1.0" encoding="utf-8"?>
+<w:numbering xmlns:ve="http://schemas.openxmlformats.org/markup-compatibility/2006" xmlns:o="urn:schemas-microsoft-com:office:office" xmlns:r="http://schemas.openxmlformats.org/officeDocument/2006/relationships" xmlns:m="http://schemas.openxmlformats.org/officeDocument/2006/math" xmlns:v="urn:schemas-microsoft-com:vml" xmlns:wp="http://schemas.openxmlformats.org/drawingml/2006/wordprocessingDrawing" xmlns:w10="urn:schemas-microsoft-com:office:word" xmlns:w="http://schemas.openxmlformats.org/wordprocessingml/2006/main" xmlns:wne="http://schemas.microsoft.com/office/word/2006/wordml">
+  <w:abstractNum w:abstractNumId="0">
+    <w:nsid w:val="71A1100A"/>
+    <w:multiLevelType w:val="hybridMultilevel"/>
+    <w:tmpl w:val="9EF245E8"/>
+    <w:lvl w:ilvl="0" w:tplc="AF12B036">
+      <w:numFmt w:val="bullet"/>
+      <w:lvlText w:val="-"/>
+      <w:lvlJc w:val="left"/>
+      <w:pPr>
+        <w:ind w:left="720" w:hanging="360"/>
+      </w:pPr>
+      <w:rPr>
+        <w:rFonts w:ascii="Calibri" w:eastAsiaTheme="minorHAnsi" w:hAnsi="Calibri" w:cstheme="minorBidi" w:hint="default"/>
+      </w:rPr>
+    </w:lvl>
+    <w:lvl w:ilvl="1" w:tplc="04100003" w:tentative="1">
+      <w:start w:val="1"/>
+      <w:numFmt w:val="bullet"/>
+      <w:lvlText w:val="o"/>
+      <w:lvlJc w:val="left"/>
+      <w:pPr>
+        <w:ind w:left="1440" w:hanging="360"/>
+      </w:pPr>
+      <w:rPr>
+        <w:rFonts w:ascii="Courier New" w:hAnsi="Courier New" w:cs="Courier New" w:hint="default"/>
+      </w:rPr>
+    </w:lvl>
+    <w:lvl w:ilvl="2" w:tplc="04100005" w:tentative="1">
+      <w:start w:val="1"/>
+      <w:numFmt w:val="bullet"/>
+      <w:lvlText w:val=""/>
+      <w:lvlJc w:val="left"/>
+      <w:pPr>
+        <w:ind w:left="2160" w:hanging="360"/>
+      </w:pPr>
+      <w:rPr>
+        <w:rFonts w:ascii="Wingdings" w:hAnsi="Wingdings" w:hint="default"/>
+      </w:rPr>
+    </w:lvl>
+    <w:lvl w:ilvl="3" w:tplc="04100001" w:tentative="1">
+      <w:start w:val="1"/>
+      <w:numFmt w:val="bullet"/>
+      <w:lvlText w:val=""/>
+      <w:lvlJc w:val="left"/>
+      <w:pPr>
+        <w:ind w:left="2880" w:hanging="360"/>
+      </w:pPr>
+      <w:rPr>
+        <w:rFonts w:ascii="Symbol" w:hAnsi="Symbol" w:hint="default"/>
+      </w:rPr>
+    </w:lvl>
+    <w:lvl w:ilvl="4" w:tplc="04100003" w:tentative="1">
+      <w:start w:val="1"/>
+      <w:numFmt w:val="bullet"/>
+      <w:lvlText w:val="o"/>
+      <w:lvlJc w:val="left"/>
+      <w:pPr>
+        <w:ind w:left="3600" w:hanging="360"/>
+      </w:pPr>
+      <w:rPr>
+        <w:rFonts w:ascii="Courier New" w:hAnsi="Courier New" w:cs="Courier New" w:hint="default"/>
+      </w:rPr>
+    </w:lvl>
+    <w:lvl w:ilvl="5" w:tplc="04100005" w:tentative="1">
+      <w:start w:val="1"/>
+      <w:numFmt w:val="bullet"/>
+      <w:lvlText w:val=""/>
+      <w:lvlJc w:val="left"/>
+      <w:pPr>
+        <w:ind w:left="4320" w:hanging="360"/>
+      </w:pPr>
+      <w:rPr>
+        <w:rFonts w:ascii="Wingdings" w:hAnsi="Wingdings" w:hint="default"/>
+      </w:rPr>
+    </w:lvl>
+    <w:lvl w:ilvl="6" w:tplc="04100001" w:tentative="1">
+      <w:start w:val="1"/>
+      <w:numFmt w:val="bullet"/>
+      <w:lvlText w:val=""/>
+      <w:lvlJc w:val="left"/>
+      <w:pPr>
+        <w:ind w:left="5040" w:hanging="360"/>
+      </w:pPr>
+      <w:rPr>
+        <w:rFonts w:ascii="Symbol" w:hAnsi="Symbol" w:hint="default"/>
+      </w:rPr>
+    </w:lvl>
+    <w:lvl w:ilvl="7" w:tplc="04100003" w:tentative="1">
+      <w:start w:val="1"/>
+      <w:numFmt w:val="bullet"/>
+      <w:lvlText w:val="o"/>
+      <w:lvlJc w:val="left"/>
+      <w:pPr>
+        <w:ind w:left="5760" w:hanging="360"/>
+      </w:pPr>
+      <w:rPr>
+        <w:rFonts w:ascii="Courier New" w:hAnsi="Courier New" w:cs="Courier New" w:hint="default"/>
+      </w:rPr>
+    </w:lvl>
+    <w:lvl w:ilvl="8" w:tplc="04100005" w:tentative="1">
+      <w:start w:val="1"/>
+      <w:numFmt w:val="bullet"/>
+      <w:lvlText w:val=""/>
+      <w:lvlJc w:val="left"/>
+      <w:pPr>
+        <w:ind w:left="6480" w:hanging="360"/>
+      </w:pPr>
+      <w:rPr>
+        <w:rFonts w:ascii="Wingdings" w:hAnsi="Wingdings" w:hint="default"/>
+      </w:rPr>
+    </w:lvl>
+  </w:abstractNum>
+  <w:num w:numId="1">
+    <w:abstractNumId w:val="0"/>
+  </w:num>
+</w:numbering>
 </file>
 
 <file path=word/styles.xml><?xml version="1.0" encoding="utf-8"?>
@@ -495,6 +564,17 @@
     <w:semiHidden/>
     <w:unhideWhenUsed/>
   </w:style>
+  <w:style w:type="paragraph" w:styleId="Paragrafoelenco">
+    <w:name w:val="List Paragraph"/>
+    <w:basedOn w:val="Normale"/>
+    <w:uiPriority w:val="34"/>
+    <w:qFormat/>
+    <w:rsid w:val="00B67F95"/>
+    <w:pPr>
+      <w:ind w:left="720"/>
+      <w:contextualSpacing/>
+    </w:pPr>
+  </w:style>
 </w:styles>
 </file>
 
@@ -779,4 +859,16 @@
   <a:objectDefaults/>
   <a:extraClrSchemeLst/>
 </a:theme>
+</file>
+
+<file path=customXml/item1.xml><?xml version="1.0" encoding="utf-8"?>
+<b:Sources xmlns:b="http://schemas.openxmlformats.org/officeDocument/2006/bibliography" xmlns="http://schemas.openxmlformats.org/officeDocument/2006/bibliography" SelectedStyle="\APA.XSL" StyleName="APA Fifth Edition"/>
+</file>
+
+<file path=customXml/itemProps1.xml><?xml version="1.0" encoding="utf-8"?>
+<ds:datastoreItem xmlns:ds="http://schemas.openxmlformats.org/officeDocument/2006/customXml" ds:itemID="{A6F05A6E-EA6C-4165-88B8-C0BB917C6942}">
+  <ds:schemaRefs>
+    <ds:schemaRef ds:uri="http://schemas.openxmlformats.org/officeDocument/2006/bibliography"/>
+  </ds:schemaRefs>
+</ds:datastoreItem>
 </file>
</xml_diff>